<commit_message>
function working on the CLI
</commit_message>
<xml_diff>
--- a/assets/export/docx/7x10/reference.docx
+++ b/assets/export/docx/7x10/reference.docx
@@ -4,7 +4,7 @@
   <w:body>
     <w:p>
       <w:pPr>
-        <w:pStyle w:val="invisibleseparator"/>
+        <w:pStyle w:val="Head Separator"/>
         <w:sectPr>
           <w:headerReference w:type="even" r:id="rId41"/>
           <w:headerReference w:type="default" r:id="rId42"/>
@@ -899,7 +899,7 @@
 <w:comments xmlns:w="http://schemas.openxmlformats.org/wordprocessingml/2006/main" xmlns:m="http://schemas.openxmlformats.org/officeDocument/2006/math" xmlns:r="http://schemas.openxmlformats.org/officeDocument/2006/relationships" xmlns:o="urn:schemas-microsoft-com:office:office" xmlns:v="urn:schemas-microsoft-com:vml" xmlns:w10="urn:schemas-microsoft-com:office:word" xmlns:a="http://schemas.openxmlformats.org/drawingml/2006/main" xmlns:pic="http://schemas.openxmlformats.org/drawingml/2006/picture" xmlns:wp="http://schemas.openxmlformats.org/drawingml/2006/wordprocessingDrawing"/>
 </file>
 
-<file path=word/footer1.xml><?xml version="1.0" encoding="utf-8"?>
+<file path=word/footer_blank.xml><?xml version="1.0" encoding="utf-8"?>
 <w:ftr xmlns:wpc="http://schemas.microsoft.com/office/word/2010/wordprocessingCanvas" xmlns:cx="http://schemas.microsoft.com/office/drawing/2014/chartex" xmlns:cx1="http://schemas.microsoft.com/office/drawing/2015/9/8/chartex" xmlns:cx2="http://schemas.microsoft.com/office/drawing/2015/10/21/chartex" xmlns:cx3="http://schemas.microsoft.com/office/drawing/2016/5/9/chartex" xmlns:cx4="http://schemas.microsoft.com/office/drawing/2016/5/10/chartex" xmlns:cx5="http://schemas.microsoft.com/office/drawing/2016/5/11/chartex" xmlns:cx6="http://schemas.microsoft.com/office/drawing/2016/5/12/chartex" xmlns:cx7="http://schemas.microsoft.com/office/drawing/2016/5/13/chartex" xmlns:cx8="http://schemas.microsoft.com/office/drawing/2016/5/14/chartex" xmlns:mc="http://schemas.openxmlformats.org/markup-compatibility/2006" xmlns:aink="http://schemas.microsoft.com/office/drawing/2016/ink" xmlns:am3d="http://schemas.microsoft.com/office/drawing/2017/model3d" xmlns:o="urn:schemas-microsoft-com:office:office" xmlns:r="http://schemas.openxmlformats.org/officeDocument/2006/relationships" xmlns:m="http://schemas.openxmlformats.org/officeDocument/2006/math" xmlns:v="urn:schemas-microsoft-com:vml" xmlns:wp14="http://schemas.microsoft.com/office/word/2010/wordprocessingDrawing" xmlns:wp="http://schemas.openxmlformats.org/drawingml/2006/wordprocessingDrawing" xmlns:w10="urn:schemas-microsoft-com:office:word" xmlns:w="http://schemas.openxmlformats.org/wordprocessingml/2006/main" xmlns:w14="http://schemas.microsoft.com/office/word/2010/wordml" xmlns:w15="http://schemas.microsoft.com/office/word/2012/wordml" xmlns:w16cex="http://schemas.microsoft.com/office/word/2018/wordml/cex" xmlns:w16cid="http://schemas.microsoft.com/office/word/2016/wordml/cid" xmlns:w16="http://schemas.microsoft.com/office/word/2018/wordml" xmlns:w16sdtdh="http://schemas.microsoft.com/office/word/2020/wordml/sdtdatahash" xmlns:w16se="http://schemas.microsoft.com/office/word/2015/wordml/symex" xmlns:wpg="http://schemas.microsoft.com/office/word/2010/wordprocessingGroup" xmlns:wpi="http://schemas.microsoft.com/office/word/2010/wordprocessingInk" xmlns:wne="http://schemas.microsoft.com/office/word/2006/wordml" xmlns:wps="http://schemas.microsoft.com/office/word/2010/wordprocessingShape" mc:Ignorable="w14 w15 w16se w16cid w16 w16cex w16sdtdh wp14">
   <w:p>
     <w:pPr>
@@ -909,7 +909,7 @@
 </w:ftr>
 </file>
 
-<file path=word/footer2.xml><?xml version="1.0" encoding="utf-8"?>
+<file path=word/footer_title.xml><?xml version="1.0" encoding="utf-8"?>
 <w:ftr xmlns:wpc="http://schemas.microsoft.com/office/word/2010/wordprocessingCanvas" xmlns:cx="http://schemas.microsoft.com/office/drawing/2014/chartex" xmlns:cx1="http://schemas.microsoft.com/office/drawing/2015/9/8/chartex" xmlns:cx2="http://schemas.microsoft.com/office/drawing/2015/10/21/chartex" xmlns:cx3="http://schemas.microsoft.com/office/drawing/2016/5/9/chartex" xmlns:cx4="http://schemas.microsoft.com/office/drawing/2016/5/10/chartex" xmlns:cx5="http://schemas.microsoft.com/office/drawing/2016/5/11/chartex" xmlns:cx6="http://schemas.microsoft.com/office/drawing/2016/5/12/chartex" xmlns:cx7="http://schemas.microsoft.com/office/drawing/2016/5/13/chartex" xmlns:cx8="http://schemas.microsoft.com/office/drawing/2016/5/14/chartex" xmlns:mc="http://schemas.openxmlformats.org/markup-compatibility/2006" xmlns:aink="http://schemas.microsoft.com/office/drawing/2016/ink" xmlns:am3d="http://schemas.microsoft.com/office/drawing/2017/model3d" xmlns:o="urn:schemas-microsoft-com:office:office" xmlns:r="http://schemas.openxmlformats.org/officeDocument/2006/relationships" xmlns:m="http://schemas.openxmlformats.org/officeDocument/2006/math" xmlns:v="urn:schemas-microsoft-com:vml" xmlns:wp14="http://schemas.microsoft.com/office/word/2010/wordprocessingDrawing" xmlns:wp="http://schemas.openxmlformats.org/drawingml/2006/wordprocessingDrawing" xmlns:w10="urn:schemas-microsoft-com:office:word" xmlns:w="http://schemas.openxmlformats.org/wordprocessingml/2006/main" xmlns:w14="http://schemas.microsoft.com/office/word/2010/wordml" xmlns:w15="http://schemas.microsoft.com/office/word/2012/wordml" xmlns:w16cex="http://schemas.microsoft.com/office/word/2018/wordml/cex" xmlns:w16cid="http://schemas.microsoft.com/office/word/2016/wordml/cid" xmlns:w16="http://schemas.microsoft.com/office/word/2018/wordml" xmlns:w16sdtdh="http://schemas.microsoft.com/office/word/2020/wordml/sdtdatahash" xmlns:w16se="http://schemas.microsoft.com/office/word/2015/wordml/symex" xmlns:wpg="http://schemas.microsoft.com/office/word/2010/wordprocessingGroup" xmlns:wpi="http://schemas.microsoft.com/office/word/2010/wordprocessingInk" xmlns:wne="http://schemas.microsoft.com/office/word/2006/wordml" xmlns:wps="http://schemas.microsoft.com/office/word/2010/wordprocessingShape" mc:Ignorable="w14 w15 w16se w16cid w16 w16cex w16sdtdh wp14">
   <w:p>
     <w:fldSimple w:instr="AUTHOR">
@@ -959,7 +959,21 @@
 </w:footnotes>
 </file>
 
-<file path=word/header1.xml><?xml version="1.0" encoding="utf-8"?>
+<file path=word/header_blank.xml><?xml version="1.0" encoding="utf-8"?>
+<w:hdr xmlns:wpc="http://schemas.microsoft.com/office/word/2010/wordprocessingCanvas" xmlns:cx="http://schemas.microsoft.com/office/drawing/2014/chartex" xmlns:cx1="http://schemas.microsoft.com/office/drawing/2015/9/8/chartex" xmlns:cx2="http://schemas.microsoft.com/office/drawing/2015/10/21/chartex" xmlns:cx3="http://schemas.microsoft.com/office/drawing/2016/5/9/chartex" xmlns:cx4="http://schemas.microsoft.com/office/drawing/2016/5/10/chartex" xmlns:cx5="http://schemas.microsoft.com/office/drawing/2016/5/11/chartex" xmlns:cx6="http://schemas.microsoft.com/office/drawing/2016/5/12/chartex" xmlns:cx7="http://schemas.microsoft.com/office/drawing/2016/5/13/chartex" xmlns:cx8="http://schemas.microsoft.com/office/drawing/2016/5/14/chartex" xmlns:mc="http://schemas.openxmlformats.org/markup-compatibility/2006" xmlns:aink="http://schemas.microsoft.com/office/drawing/2016/ink" xmlns:am3d="http://schemas.microsoft.com/office/drawing/2017/model3d" xmlns:o="urn:schemas-microsoft-com:office:office" xmlns:r="http://schemas.openxmlformats.org/officeDocument/2006/relationships" xmlns:m="http://schemas.openxmlformats.org/officeDocument/2006/math" xmlns:v="urn:schemas-microsoft-com:vml" xmlns:wp14="http://schemas.microsoft.com/office/word/2010/wordprocessingDrawing" xmlns:wp="http://schemas.openxmlformats.org/drawingml/2006/wordprocessingDrawing" xmlns:w10="urn:schemas-microsoft-com:office:word" xmlns:w="http://schemas.openxmlformats.org/wordprocessingml/2006/main" xmlns:w14="http://schemas.microsoft.com/office/word/2010/wordml" xmlns:w15="http://schemas.microsoft.com/office/word/2012/wordml" xmlns:w16cex="http://schemas.microsoft.com/office/word/2018/wordml/cex" xmlns:w16cid="http://schemas.microsoft.com/office/word/2016/wordml/cid" xmlns:w16="http://schemas.microsoft.com/office/word/2018/wordml" xmlns:w16sdtdh="http://schemas.microsoft.com/office/word/2020/wordml/sdtdatahash" xmlns:w16se="http://schemas.microsoft.com/office/word/2015/wordml/symex" xmlns:wpg="http://schemas.microsoft.com/office/word/2010/wordprocessingGroup" xmlns:wpi="http://schemas.microsoft.com/office/word/2010/wordprocessingInk" xmlns:wne="http://schemas.microsoft.com/office/word/2006/wordml" xmlns:wps="http://schemas.microsoft.com/office/word/2010/wordprocessingShape" mc:Ignorable="w14 w15 w16se w16cid w16 w16cex w16sdtdh wp14">
+  <w:p>
+    <w:pPr>
+      <w:pStyle w:val="EvenHeader"/>
+      <w:ind w:right="360" w:firstLine="360"/>
+    </w:pPr>
+    <w:r>
+      <w:t/>
+    </w:r>
+  </w:p>
+</w:hdr>
+</file>
+
+<file path=word/header_even.xml><?xml version="1.0" encoding="utf-8"?>
 <w:hdr xmlns:wpc="http://schemas.microsoft.com/office/word/2010/wordprocessingCanvas" xmlns:cx="http://schemas.microsoft.com/office/drawing/2014/chartex" xmlns:cx1="http://schemas.microsoft.com/office/drawing/2015/9/8/chartex" xmlns:cx2="http://schemas.microsoft.com/office/drawing/2015/10/21/chartex" xmlns:cx3="http://schemas.microsoft.com/office/drawing/2016/5/9/chartex" xmlns:cx4="http://schemas.microsoft.com/office/drawing/2016/5/10/chartex" xmlns:cx5="http://schemas.microsoft.com/office/drawing/2016/5/11/chartex" xmlns:cx6="http://schemas.microsoft.com/office/drawing/2016/5/12/chartex" xmlns:cx7="http://schemas.microsoft.com/office/drawing/2016/5/13/chartex" xmlns:cx8="http://schemas.microsoft.com/office/drawing/2016/5/14/chartex" xmlns:mc="http://schemas.openxmlformats.org/markup-compatibility/2006" xmlns:aink="http://schemas.microsoft.com/office/drawing/2016/ink" xmlns:am3d="http://schemas.microsoft.com/office/drawing/2017/model3d" xmlns:o="urn:schemas-microsoft-com:office:office" xmlns:r="http://schemas.openxmlformats.org/officeDocument/2006/relationships" xmlns:m="http://schemas.openxmlformats.org/officeDocument/2006/math" xmlns:v="urn:schemas-microsoft-com:vml" xmlns:wp14="http://schemas.microsoft.com/office/word/2010/wordprocessingDrawing" xmlns:wp="http://schemas.openxmlformats.org/drawingml/2006/wordprocessingDrawing" xmlns:w10="urn:schemas-microsoft-com:office:word" xmlns:w="http://schemas.openxmlformats.org/wordprocessingml/2006/main" xmlns:w14="http://schemas.microsoft.com/office/word/2010/wordml" xmlns:w15="http://schemas.microsoft.com/office/word/2012/wordml" xmlns:w16cex="http://schemas.microsoft.com/office/word/2018/wordml/cex" xmlns:w16cid="http://schemas.microsoft.com/office/word/2016/wordml/cid" xmlns:w16="http://schemas.microsoft.com/office/word/2018/wordml" xmlns:w16sdtdh="http://schemas.microsoft.com/office/word/2020/wordml/sdtdatahash" xmlns:w16se="http://schemas.microsoft.com/office/word/2015/wordml/symex" xmlns:wpg="http://schemas.microsoft.com/office/word/2010/wordprocessingGroup" xmlns:wpi="http://schemas.microsoft.com/office/word/2010/wordprocessingInk" xmlns:wne="http://schemas.microsoft.com/office/word/2006/wordml" xmlns:wps="http://schemas.microsoft.com/office/word/2010/wordprocessingShape" mc:Ignorable="w14 w15 w16se w16cid w16 w16cex w16sdtdh wp14">
   <w:p>
     <w:pPr>
@@ -1024,7 +1038,7 @@
 </w:hdr>
 </file>
 
-<file path=word/header2.xml><?xml version="1.0" encoding="utf-8"?>
+<file path=word/header_odd.xml><?xml version="1.0" encoding="utf-8"?>
 <w:hdr xmlns:wpc="http://schemas.microsoft.com/office/word/2010/wordprocessingCanvas" xmlns:cx="http://schemas.microsoft.com/office/drawing/2014/chartex" xmlns:cx1="http://schemas.microsoft.com/office/drawing/2015/9/8/chartex" xmlns:cx2="http://schemas.microsoft.com/office/drawing/2015/10/21/chartex" xmlns:cx3="http://schemas.microsoft.com/office/drawing/2016/5/9/chartex" xmlns:cx4="http://schemas.microsoft.com/office/drawing/2016/5/10/chartex" xmlns:cx5="http://schemas.microsoft.com/office/drawing/2016/5/11/chartex" xmlns:cx6="http://schemas.microsoft.com/office/drawing/2016/5/12/chartex" xmlns:cx7="http://schemas.microsoft.com/office/drawing/2016/5/13/chartex" xmlns:cx8="http://schemas.microsoft.com/office/drawing/2016/5/14/chartex" xmlns:mc="http://schemas.openxmlformats.org/markup-compatibility/2006" xmlns:aink="http://schemas.microsoft.com/office/drawing/2016/ink" xmlns:am3d="http://schemas.microsoft.com/office/drawing/2017/model3d" xmlns:o="urn:schemas-microsoft-com:office:office" xmlns:r="http://schemas.openxmlformats.org/officeDocument/2006/relationships" xmlns:m="http://schemas.openxmlformats.org/officeDocument/2006/math" xmlns:v="urn:schemas-microsoft-com:vml" xmlns:wp14="http://schemas.microsoft.com/office/word/2010/wordprocessingDrawing" xmlns:wp="http://schemas.openxmlformats.org/drawingml/2006/wordprocessingDrawing" xmlns:w10="urn:schemas-microsoft-com:office:word" xmlns:w="http://schemas.openxmlformats.org/wordprocessingml/2006/main" xmlns:w14="http://schemas.microsoft.com/office/word/2010/wordml" xmlns:w15="http://schemas.microsoft.com/office/word/2012/wordml" xmlns:w16cex="http://schemas.microsoft.com/office/word/2018/wordml/cex" xmlns:w16cid="http://schemas.microsoft.com/office/word/2016/wordml/cid" xmlns:w16="http://schemas.microsoft.com/office/word/2018/wordml" xmlns:w16sdtdh="http://schemas.microsoft.com/office/word/2020/wordml/sdtdatahash" xmlns:w16se="http://schemas.microsoft.com/office/word/2015/wordml/symex" xmlns:wpg="http://schemas.microsoft.com/office/word/2010/wordprocessingGroup" xmlns:wpi="http://schemas.microsoft.com/office/word/2010/wordprocessingInk" xmlns:wne="http://schemas.microsoft.com/office/word/2006/wordml" xmlns:wps="http://schemas.microsoft.com/office/word/2010/wordprocessingShape" mc:Ignorable="w14 w15 w16se w16cid w16 w16cex w16sdtdh wp14">
   <w:p>
     <w:pPr>
@@ -1060,20 +1074,6 @@
     </w:r>
     <w:r>
       <w:fldChar w:fldCharType="end"/>
-    </w:r>
-  </w:p>
-</w:hdr>
-</file>
-
-<file path=word/header3.xml><?xml version="1.0" encoding="utf-8"?>
-<w:hdr xmlns:wpc="http://schemas.microsoft.com/office/word/2010/wordprocessingCanvas" xmlns:cx="http://schemas.microsoft.com/office/drawing/2014/chartex" xmlns:cx1="http://schemas.microsoft.com/office/drawing/2015/9/8/chartex" xmlns:cx2="http://schemas.microsoft.com/office/drawing/2015/10/21/chartex" xmlns:cx3="http://schemas.microsoft.com/office/drawing/2016/5/9/chartex" xmlns:cx4="http://schemas.microsoft.com/office/drawing/2016/5/10/chartex" xmlns:cx5="http://schemas.microsoft.com/office/drawing/2016/5/11/chartex" xmlns:cx6="http://schemas.microsoft.com/office/drawing/2016/5/12/chartex" xmlns:cx7="http://schemas.microsoft.com/office/drawing/2016/5/13/chartex" xmlns:cx8="http://schemas.microsoft.com/office/drawing/2016/5/14/chartex" xmlns:mc="http://schemas.openxmlformats.org/markup-compatibility/2006" xmlns:aink="http://schemas.microsoft.com/office/drawing/2016/ink" xmlns:am3d="http://schemas.microsoft.com/office/drawing/2017/model3d" xmlns:o="urn:schemas-microsoft-com:office:office" xmlns:r="http://schemas.openxmlformats.org/officeDocument/2006/relationships" xmlns:m="http://schemas.openxmlformats.org/officeDocument/2006/math" xmlns:v="urn:schemas-microsoft-com:vml" xmlns:wp14="http://schemas.microsoft.com/office/word/2010/wordprocessingDrawing" xmlns:wp="http://schemas.openxmlformats.org/drawingml/2006/wordprocessingDrawing" xmlns:w10="urn:schemas-microsoft-com:office:word" xmlns:w="http://schemas.openxmlformats.org/wordprocessingml/2006/main" xmlns:w14="http://schemas.microsoft.com/office/word/2010/wordml" xmlns:w15="http://schemas.microsoft.com/office/word/2012/wordml" xmlns:w16cex="http://schemas.microsoft.com/office/word/2018/wordml/cex" xmlns:w16cid="http://schemas.microsoft.com/office/word/2016/wordml/cid" xmlns:w16="http://schemas.microsoft.com/office/word/2018/wordml" xmlns:w16sdtdh="http://schemas.microsoft.com/office/word/2020/wordml/sdtdatahash" xmlns:w16se="http://schemas.microsoft.com/office/word/2015/wordml/symex" xmlns:wpg="http://schemas.microsoft.com/office/word/2010/wordprocessingGroup" xmlns:wpi="http://schemas.microsoft.com/office/word/2010/wordprocessingInk" xmlns:wne="http://schemas.microsoft.com/office/word/2006/wordml" xmlns:wps="http://schemas.microsoft.com/office/word/2010/wordprocessingShape" mc:Ignorable="w14 w15 w16se w16cid w16 w16cex w16sdtdh wp14">
-  <w:p>
-    <w:pPr>
-      <w:pStyle w:val="EvenHeader"/>
-      <w:ind w:right="360" w:firstLine="360"/>
-    </w:pPr>
-    <w:r>
-      <w:t/>
     </w:r>
   </w:p>
 </w:hdr>
@@ -1273,8 +1273,8 @@
       <w:iCs/>
       <w:color w:val="000000" w:themeColor="text1"/>
       <w:spacing w:val="5"/>
-      <w:sz w:val="20"/>
-      <w:szCs w:val="18"/>
+      <w:sz w:val="16"/>
+      <w:szCs w:val="14"/>
     </w:rPr>
   </w:style>
   <w:style w:type="paragraph" w:styleId="BodyTextFirstIndent">
@@ -1350,7 +1350,7 @@
     <w:qFormat/>
     <w:rPr>
       <w:b/>
-      <w:sz w:val="20"/>
+      <w:sz w:val="16"/>
     </w:rPr>
   </w:style>
   <w:style w:type="paragraph" w:customStyle="1" w:styleId="CaseBody">
@@ -1359,7 +1359,7 @@
     <w:uiPriority w:val="8"/>
     <w:qFormat/>
     <w:rPr>
-      <w:sz w:val="22"/>
+      <w:sz w:val="16"/>
     </w:rPr>
   </w:style>
   <!-- Heading and Subheading -->
@@ -1732,8 +1732,8 @@
     <w:basedOn w:val="HierarchyLevel1-2HeaderText"/>
     <w:semiHidden/>
     <w:rPr>
-      <w:sz w:val="20"/>
-      <w:szCs w:val="22"/>
+      <w:sz w:val="16"/>
+      <w:szCs w:val="14"/>
     </w:rPr>
   </w:style>
   <!--
@@ -2066,7 +2066,7 @@
     <w:rPr>
       <w:i w:val="0"/>
       <w:color w:val="auto"/>
-      <w:sz w:val="22"/>
+      <w:sz w:val="16"/>
     </w:rPr>
   </w:style>
   <w:style w:type="paragraph" w:customStyle="1" w:styleId="SourceCode">
@@ -2085,7 +2085,7 @@
       <w:ind w:left="360"/>
     </w:pPr>
     <w:rPr>
-      <w:sz w:val="18"/>
+      <w:sz w:val="14"/>
     </w:rPr>
   </w:style>
   <w:style w:type="paragraph" w:customStyle="1" w:styleId="DefinitionTerm">
@@ -2113,11 +2113,12 @@
   <w:style w:type="paragraph" w:styleId="Caption">
     <w:name w:val="caption"/>
     <w:basedOn w:val="FontFamilyDefaultTitleandStructure"/>
-    <w:link w:val="CaptionChar"/>
     <w:uiPriority w:val="30"/>
     <w:rPr>
+      <w:rFonts w:ascii="Courier New" w:hAnsi="Courier New" w:cs="Courier New"/>
+      <w:sz w:val="16"/>
+      <w:szCs w:val="14"/>
       <w:i/>
-      <w:sz w:val="16"/>
     </w:rPr>
   </w:style>
   <w:style w:type="paragraph" w:customStyle="1" w:styleId="TableCaption">
@@ -2345,10 +2346,9 @@
       <w:spacing w:line="240" w:lineRule="auto"/>
     </w:pPr>
     <w:rPr>
-      <w:b/>
       <w:color w:val="3E71D8"/>
       <w:spacing w:val="10"/>
-      <w:sz w:val="24"/>
+      <w:sz w:val="18"/>
     </w:rPr>
   </w:style>
   <!-- header and footer -->
@@ -2356,7 +2356,6 @@
   <w:style w:type="paragraph" w:styleId="Footer">
     <w:name w:val="footer"/>
     <w:basedOn w:val="BodyText"/>
-    <w:link w:val="FooterChar"/>
     <w:uiPriority w:val="99"/>
     <w:pPr>
       <w:tabs>
@@ -2364,11 +2363,18 @@
         <w:tab w:val="right" w:pos="9360"/>
       </w:tabs>
     </w:pPr>
+    <w:rPr>
+      <w:rFonts w:ascii="Baskerville" w:hAnsi="Baskerville"/>
+      <w:bCs/>
+      <w:iCs/>
+      <w:color w:val="000000" w:themeColor="text1"/>
+      <w:spacing w:val="5"/>
+      <w:szCs w:val="18"/>
+    </w:rPr>
   </w:style>
   <w:style w:type="paragraph" w:styleId="Header">
     <w:name w:val="header"/>
     <w:basedOn w:val="FontFamilyDefaultTitleandStructure"/>
-    <w:link w:val="HeaderChar"/>
     <w:uiPriority w:val="50"/>
     <w:rsid w:val="006019C2"/>
     <w:pPr>
@@ -2380,8 +2386,9 @@
       <w:jc w:val="center"/>
     </w:pPr>
     <w:rPr>
+      <w:sz w:val="16"/>
+      <w:rFonts w:ascii="Century Gothic" w:hAnsi="Century Gothic" w:cs="Arial (Headings CS)"/>
       <w:spacing w:val="3"/>
-      <w:sz w:val="16"/>
     </w:rPr>
   </w:style>
   <w:style w:type="paragraph" w:customStyle="1" w:styleId="EvenHeader">
@@ -2426,7 +2433,6 @@
     <w:rPr>
       <w:b/>
       <w:spacing w:val="-5"/>
-      <w:kern w:val="13"/>
       <w:sz w:val="13"/>
     </w:rPr>
   </w:style>
@@ -2438,7 +2444,7 @@
     <w:uiPriority w:val="60"/>
     <w:semiHidden/>
     <w:rPr>
-      <w:sz w:val="18"/>
+      <w:sz w:val="14"/>
     </w:rPr>
   </w:style>
   <w:style w:type="paragraph" w:customStyle="1" w:styleId="FootnoteLabeledLink">
@@ -2477,8 +2483,8 @@
       <w:snapToGrid w:val="0"/>
     </w:pPr>
     <w:rPr>
-      <w:sz w:val="2"/>
-      <w:szCs w:val="2"/>
+      <w:sz w:val="1"/>
+      <w:szCs w:val="1"/>
     </w:rPr>
   </w:style>
   <!--
@@ -2505,7 +2511,7 @@
       <w:iCs/>
       <w:color w:val="000000" w:themeColor="text1"/>
       <w:spacing w:val="5"/>
-      <w:szCs w:val="18"/>
+      <w:szCs w:val="16"/>
     </w:rPr>
   </w:style>
   <w:style w:type="character" w:customStyle="1" w:styleId="BodyTextFirstIndentChar">
@@ -2520,8 +2526,8 @@
       <w:iCs/>
       <w:color w:val="000000" w:themeColor="text1"/>
       <w:spacing w:val="5"/>
-      <w:sz w:val="18"/>
-      <w:szCs w:val="18"/>
+      <w:sz w:val="16"/>
+      <w:szCs w:val="16"/>
     </w:rPr>
   </w:style>
   <w:style w:type="character" w:styleId="UnresolvedMention">
@@ -2539,7 +2545,6 @@
   <w:style w:type="character" w:customStyle="1" w:styleId="VerbatimChar">
     <!-- used in source code, pre, etc -->
     <w:name w:val="Verbatim Char"/>
-    <w:basedOn w:val="CaptionChar"/>
     <w:link w:val="SourceCode"/>
     <w:uiPriority w:val="50"/>
     <w:semiHidden/>
@@ -2547,8 +2552,8 @@
     <w:rPr>
       <w:rFonts w:ascii="Courier New" w:hAnsi="Courier New" w:cs="Courier New"/>
       <w:i w:val="0"/>
-      <w:sz w:val="18"/>
-      <w:szCs w:val="24"/>
+      <w:sz w:val="16"/>
+      <w:szCs w:val="14"/>
       <w:shd w:val="clear" w:color="auto" w:fill="E0EBFF"/>
     </w:rPr>
   </w:style>
@@ -2580,7 +2585,6 @@
       <w:b w:val="1"/>
       <w:i w:val="0"/>
       <w:color w:val="5A771D"/>
-      <w:sz w:val="22"/>
     </w:rPr>
   </w:style>
   <w:style w:type="character" w:customStyle="1" w:styleId="ReplacementText">
@@ -2593,7 +2597,6 @@
       <w:b w:val="0"/>
       <w:i/>
       <w:color w:val="5A771D"/>
-      <w:sz w:val="20"/>
       <w:u w:val="dotted"/>
     </w:rPr>
   </w:style>
@@ -2622,48 +2625,6 @@
       <w:szCs w:val="18"/>
     </w:rPr>
   </w:style>
-  <w:style w:type="character" w:styleId="FootnoteReference">
-    <w:name w:val="footnote reference"/>
-    <w:basedOn w:val="CaptionChar"/>
-    <w:uiPriority w:val="99"/>
-    <w:semiHidden/>
-    <w:rPr>
-      <w:rFonts w:ascii="Century Gothic" w:hAnsi="Century Gothic"/>
-      <w:i/>
-      <w:sz w:val="16"/>
-      <w:szCs w:val="24"/>
-      <w:u w:val="none"/>
-      <w:vertAlign w:val="superscript"/>
-    </w:rPr>
-  </w:style>
-  <!-- header and footer character styles -->
-  <w:style w:type="character" w:customStyle="1" w:styleId="HeaderChar">
-    <w:name w:val="Header Char"/>
-    <w:basedOn w:val="DefaultParagraphFont"/>
-    <w:link w:val="Header"/>
-    <w:uiPriority w:val="99"/>
-    <w:semiHidden/>
-    <w:rPr>
-      <w:rFonts w:ascii="Century Gothic" w:hAnsi="Century Gothic" w:cs="Arial (Headings CS)"/>
-      <w:spacing w:val="3"/>
-      <w:szCs w:val="60"/>
-    </w:rPr>
-  </w:style>
-  <w:style w:type="character" w:customStyle="1" w:styleId="FooterChar">
-    <w:name w:val="Footer Char"/>
-    <w:basedOn w:val="DefaultParagraphFont"/>
-    <w:link w:val="Footer"/>
-    <w:uiPriority w:val="99"/>
-    <w:semiHidden/>
-    <w:rPr>
-      <w:rFonts w:ascii="Baskerville" w:hAnsi="Baskerville"/>
-      <w:bCs/>
-      <w:iCs/>
-      <w:color w:val="000000" w:themeColor="text1"/>
-      <w:spacing w:val="5"/>
-      <w:szCs w:val="18"/>
-    </w:rPr>
-  </w:style>
   <!-- misc element-specific -->
   <w:style w:type="character" w:styleId="Hyperlink">
     <w:name w:val="Hyperlink"/>
@@ -2684,19 +2645,6 @@
     <w:rPr>
       <w:color w:val="D96955" w:themeColor="followedHyperlink"/>
       <w:u w:val="single"/>
-    </w:rPr>
-  </w:style>
-  <w:style w:type="character" w:styleId="PageNumber">
-    <w:name w:val="page number"/>
-    <w:aliases w:val="Page Number Frontmatter"/>
-    <w:basedOn w:val="DefaultParagraphFont"/>
-    <w:semiHidden/>
-    <w:uiPriority w:val="99"/>
-    <w:rPr>
-      <w:rFonts w:ascii="Baskerville" w:hAnsi="Baskerville"/>
-      <w:b w:val="0"/>
-      <w:i/>
-      <w:sz w:val="16"/>
     </w:rPr>
   </w:style>
   <w:style w:type="character" w:customStyle="1" w:styleId="CaptionChar">

</xml_diff>

<commit_message>
final draft of doc and styles
</commit_message>
<xml_diff>
--- a/assets/export/docx/7x10/reference.docx
+++ b/assets/export/docx/7x10/reference.docx
@@ -5,18 +5,18 @@
     <w:p>
       <w:pPr>
         <w:pStyle w:val="Head Separator"/>
-        <w:sectPr>
-          <w:headerReference w:type="even" r:id="rId41"/>
-          <w:headerReference w:type="default" r:id="rId42"/>
-          <w:footerReference w:type="even" r:id="rId51"/>
-          <w:footerReference w:type="default" r:id="rId51"/>
-          <w:type w:val="continuous"/>
-          <w:pgSz w:w="10080" w:h="14400"/>
-          <w:pgMar w:top="1080" w:right="1080" w:bottom="1080" w:left="1080" w:header="720" w:footer="720" w:gutter="720"/>
-          <w:pgNumType w:fmt="decimal" w:start="0"/>
-          <w:cols w:space="720"/>
-          <w:docGrid w:linePitch="326"/>
-        </w:sectPr>
+        <!--            <w:sectPr>
+                <w:headerReference w:type="even" r:id="rId41"/>
+                <w:headerReference w:type="default" r:id="rId42"/>
+                <w:footerReference w:type="even" r:id="rId51"/>
+                <w:footerReference w:type="default" r:id="rId51"/>
+                <w:type w:val="continuous"/>
+                <w:pgSz w:w="10080" w:h="14400"/>
+                <w:pgMar w:top="1080" w:right="1080" w:bottom="1080" w:left="1080" w:header="720" w:footer="720" w:gutter="720"/>
+                <w:pgNumType w:fmt="decimal" w:start="0"/>
+                <w:cols w:space="720"/>
+                <w:docGrid w:linePitch="326"/>
+            </w:sectPr>-->
       </w:pPr>
       <w:r>
         <w:t xml:space="preserve">Head Separator</w:t>
@@ -912,9 +912,12 @@
 <file path=word/footer_title.xml><?xml version="1.0" encoding="utf-8"?>
 <w:ftr xmlns:wpc="http://schemas.microsoft.com/office/word/2010/wordprocessingCanvas" xmlns:cx="http://schemas.microsoft.com/office/drawing/2014/chartex" xmlns:cx1="http://schemas.microsoft.com/office/drawing/2015/9/8/chartex" xmlns:cx2="http://schemas.microsoft.com/office/drawing/2015/10/21/chartex" xmlns:cx3="http://schemas.microsoft.com/office/drawing/2016/5/9/chartex" xmlns:cx4="http://schemas.microsoft.com/office/drawing/2016/5/10/chartex" xmlns:cx5="http://schemas.microsoft.com/office/drawing/2016/5/11/chartex" xmlns:cx6="http://schemas.microsoft.com/office/drawing/2016/5/12/chartex" xmlns:cx7="http://schemas.microsoft.com/office/drawing/2016/5/13/chartex" xmlns:cx8="http://schemas.microsoft.com/office/drawing/2016/5/14/chartex" xmlns:mc="http://schemas.openxmlformats.org/markup-compatibility/2006" xmlns:aink="http://schemas.microsoft.com/office/drawing/2016/ink" xmlns:am3d="http://schemas.microsoft.com/office/drawing/2017/model3d" xmlns:o="urn:schemas-microsoft-com:office:office" xmlns:r="http://schemas.openxmlformats.org/officeDocument/2006/relationships" xmlns:m="http://schemas.openxmlformats.org/officeDocument/2006/math" xmlns:v="urn:schemas-microsoft-com:vml" xmlns:wp14="http://schemas.microsoft.com/office/word/2010/wordprocessingDrawing" xmlns:wp="http://schemas.openxmlformats.org/drawingml/2006/wordprocessingDrawing" xmlns:w10="urn:schemas-microsoft-com:office:word" xmlns:w="http://schemas.openxmlformats.org/wordprocessingml/2006/main" xmlns:w14="http://schemas.microsoft.com/office/word/2010/wordml" xmlns:w15="http://schemas.microsoft.com/office/word/2012/wordml" xmlns:w16cex="http://schemas.microsoft.com/office/word/2018/wordml/cex" xmlns:w16cid="http://schemas.microsoft.com/office/word/2016/wordml/cid" xmlns:w16="http://schemas.microsoft.com/office/word/2018/wordml" xmlns:w16sdtdh="http://schemas.microsoft.com/office/word/2020/wordml/sdtdatahash" xmlns:w16se="http://schemas.microsoft.com/office/word/2015/wordml/symex" xmlns:wpg="http://schemas.microsoft.com/office/word/2010/wordprocessingGroup" xmlns:wpi="http://schemas.microsoft.com/office/word/2010/wordprocessingInk" xmlns:wne="http://schemas.microsoft.com/office/word/2006/wordml" xmlns:wps="http://schemas.microsoft.com/office/word/2010/wordprocessingShape" mc:Ignorable="w14 w15 w16se w16cid w16 w16cex w16sdtdh wp14">
   <w:p>
+    <w:pPr>
+      <w:pStyle w:val="CasebookAuthor"/>
+    </w:pPr>
     <w:fldSimple w:instr="AUTHOR">
       <w:r>
-        <w:t>Casebook Author</w:t>
+        <w:t/>
       </w:r>
     </w:fldSimple>
   </w:p>
@@ -963,7 +966,7 @@
 <w:hdr xmlns:wpc="http://schemas.microsoft.com/office/word/2010/wordprocessingCanvas" xmlns:cx="http://schemas.microsoft.com/office/drawing/2014/chartex" xmlns:cx1="http://schemas.microsoft.com/office/drawing/2015/9/8/chartex" xmlns:cx2="http://schemas.microsoft.com/office/drawing/2015/10/21/chartex" xmlns:cx3="http://schemas.microsoft.com/office/drawing/2016/5/9/chartex" xmlns:cx4="http://schemas.microsoft.com/office/drawing/2016/5/10/chartex" xmlns:cx5="http://schemas.microsoft.com/office/drawing/2016/5/11/chartex" xmlns:cx6="http://schemas.microsoft.com/office/drawing/2016/5/12/chartex" xmlns:cx7="http://schemas.microsoft.com/office/drawing/2016/5/13/chartex" xmlns:cx8="http://schemas.microsoft.com/office/drawing/2016/5/14/chartex" xmlns:mc="http://schemas.openxmlformats.org/markup-compatibility/2006" xmlns:aink="http://schemas.microsoft.com/office/drawing/2016/ink" xmlns:am3d="http://schemas.microsoft.com/office/drawing/2017/model3d" xmlns:o="urn:schemas-microsoft-com:office:office" xmlns:r="http://schemas.openxmlformats.org/officeDocument/2006/relationships" xmlns:m="http://schemas.openxmlformats.org/officeDocument/2006/math" xmlns:v="urn:schemas-microsoft-com:vml" xmlns:wp14="http://schemas.microsoft.com/office/word/2010/wordprocessingDrawing" xmlns:wp="http://schemas.openxmlformats.org/drawingml/2006/wordprocessingDrawing" xmlns:w10="urn:schemas-microsoft-com:office:word" xmlns:w="http://schemas.openxmlformats.org/wordprocessingml/2006/main" xmlns:w14="http://schemas.microsoft.com/office/word/2010/wordml" xmlns:w15="http://schemas.microsoft.com/office/word/2012/wordml" xmlns:w16cex="http://schemas.microsoft.com/office/word/2018/wordml/cex" xmlns:w16cid="http://schemas.microsoft.com/office/word/2016/wordml/cid" xmlns:w16="http://schemas.microsoft.com/office/word/2018/wordml" xmlns:w16sdtdh="http://schemas.microsoft.com/office/word/2020/wordml/sdtdatahash" xmlns:w16se="http://schemas.microsoft.com/office/word/2015/wordml/symex" xmlns:wpg="http://schemas.microsoft.com/office/word/2010/wordprocessingGroup" xmlns:wpi="http://schemas.microsoft.com/office/word/2010/wordprocessingInk" xmlns:wne="http://schemas.microsoft.com/office/word/2006/wordml" xmlns:wps="http://schemas.microsoft.com/office/word/2010/wordprocessingShape" mc:Ignorable="w14 w15 w16se w16cid w16 w16cex w16sdtdh wp14">
   <w:p>
     <w:pPr>
-      <w:pStyle w:val="EvenHeader"/>
+      <w:pStyle w:val="BodyText"/>
       <w:ind w:right="360" w:firstLine="360"/>
     </w:pPr>
     <w:r>
@@ -1747,7 +1750,6 @@
     <w:uiPriority w:val="40"/>
     <w:qFormat/>
     <w:pPr>
-      <w:pageBreakBefore/>
       <w:spacing w:before="2880"/>
       <w:jc w:val="right"/>
     </w:pPr>
@@ -1793,7 +1795,7 @@
     <w:uiPriority w:val="40"/>
     <w:qFormat/>
     <w:pPr>
-      <w:ind w:left="2880"/>
+      <w:jc w:val="right"/>
     </w:pPr>
     <w:rPr>
       <w:color w:val="D96955"/>
@@ -2214,11 +2216,15 @@
     <w:uiPriority w:val="11"/>
     <w:qFormat/>
     <w:pPr>
-      <w:pageBreakBefore/>
-      <w:framePr w:w="1440" w:wrap="notBeside" w:hAnchor="text" w:xAlign="right"/>
+      <w:keepNext/>
+      <w:keepLines/>
+      <w:framePr w:w="1440" w:wrap="around" w:vAnchor="margin" w:hAnchor="margin" w:xAlign="right" w:anchorLock="1"/>
       <w:jc w:val="right"/>
-    </w:pPr>
-    <w:rPr>
+      <w:ind w:right="0" w:left="0"/>
+    </w:pPr>
+    <w:rPr>
+      <w:sz w:val="48"/>
+      <w:spacing w:val="-12"/>
       <w:color w:val="D96955"/>
     </w:rPr>
   </w:style>
@@ -2229,7 +2235,9 @@
     <w:uiPriority w:val="11"/>
     <w:qFormat/>
     <w:pPr>
-      <w:framePr w:w="5760" w:h="1440" w:wrap="notBeside" w:vAnchor="text" w:hAnchor="margin" w:y="1"/>
+      <w:keepNext/>
+      <w:keepLines/>
+      <w:ind w:right="2880"/>
     </w:pPr>
   </w:style>
   <w:style w:type="paragraph" w:customStyle="1" w:styleId="ChapterSubtitle">
@@ -2238,6 +2246,11 @@
     <w:next w:val="ChapterHeadnote"/>
     <w:uiPriority w:val="11"/>
     <w:qFormat/>
+    <w:pPr>
+      <w:keepNext/>
+      <w:keepLines/>
+      <w:ind w:right="2880"/>
+    </w:pPr>
   </w:style>
   <w:style w:type="paragraph" w:customStyle="1" w:styleId="ChapterHeadnote">
     <w:name w:val="Chapter Headnote"/>
@@ -2245,6 +2258,9 @@
     <w:next w:val="ChapterHeadnote"/>
     <w:uiPriority w:val="11"/>
     <w:qFormat/>
+    <w:pPr>
+      <w:ind w:right="2880"/>
+    </w:pPr>
   </w:style>
   <!-- Section Head -->
   <w:style w:type="paragraph" w:customStyle="1" w:styleId="SectionNumber">
@@ -2256,8 +2272,9 @@
     <w:pPr>
       <w:keepNext/>
       <w:keepLines/>
-      <w:framePr w:w="1440" w:wrap="notBeside" w:xAlign="right"/>
+      <w:framePr w:w="1440" w:h="1450" w:wrap="around" w:vAnchor="text" w:hAnchor="margin" w:xAlign="right" w:anchorLock="1"/>
       <w:jc w:val="right"/>
+      <w:ind w:right="0" w:left="0"/>
     </w:pPr>
     <w:rPr>
       <w:color w:val="D96955"/>
@@ -2270,8 +2287,9 @@
     <w:uiPriority w:val="11"/>
     <w:qFormat/>
     <w:pPr>
-      <w:framePr w:w="5760" w:h="1440" w:wrap="notBeside" w:vAnchor="text" w:hAnchor="text" w:y="1"/>
-      <w:spacing w:before="480" w:after="240" w:line="204" w:lineRule="auto"/>
+      <w:keepNext/>
+      <w:keepLines/>
+      <w:ind w:right="2880"/>
     </w:pPr>
   </w:style>
   <w:style w:type="paragraph" w:customStyle="1" w:styleId="SectionSubtitle">
@@ -2280,6 +2298,11 @@
     <w:next w:val="SectionHeadnote"/>
     <w:uiPriority w:val="11"/>
     <w:qFormat/>
+    <w:pPr>
+      <w:keepNext/>
+      <w:keepLines/>
+      <w:ind w:right="2880"/>
+    </w:pPr>
   </w:style>
   <w:style w:type="paragraph" w:customStyle="1" w:styleId="SectionHeadnote">
     <w:name w:val="Section Headnote"/>
@@ -2288,7 +2311,7 @@
     <w:qFormat/>
     <w:uiPriority w:val="11"/>
     <w:pPr>
-      <w:spacing w:after="480"/>
+      <w:ind w:right="2880"/>
     </w:pPr>
   </w:style>
   <!-- Resource Head -->
@@ -2301,7 +2324,8 @@
     <w:pPr>
       <w:keepNext/>
       <w:keepLines/>
-      <w:framePr w:w="1440" w:wrap="notBeside" w:xAlign="right"/>
+      <w:ind w:right="0" w:left="0"/>
+      <w:framePr w:w="1440" w:h="1450" w:wrap="around" w:vAnchor="text" w:hAnchor="margin" w:xAlign="right" w:anchorLock="1"/>
       <w:adjustRightInd w:val="0"/>
       <w:snapToGrid w:val="0"/>
       <w:jc w:val="right"/>
@@ -2318,7 +2342,9 @@
     <w:qFormat/>
     <w:uiPriority w:val="10"/>
     <w:pPr>
-      <w:framePr w:w="5760" w:h="1440" w:wrap="notBeside" w:vAnchor="text" w:hAnchor="text" w:y="1"/>
+      <w:keepNext/>
+      <w:keepLines/>
+      <w:ind w:right="2880"/>
       <w:spacing w:before="480"/>
     </w:pPr>
   </w:style>
@@ -2328,6 +2354,11 @@
     <w:next w:val="ResourceHeadnote"/>
     <w:uiPriority w:val="10"/>
     <w:qFormat/>
+    <w:pPr>
+      <w:keepNext/>
+      <w:keepLines/>
+      <w:ind w:right="2880"/>
+    </w:pPr>
   </w:style>
   <w:style w:type="paragraph" w:customStyle="1" w:styleId="ResourceHeadnote">
     <w:name w:val="Resource Headnote"/>
@@ -2335,6 +2366,9 @@
     <w:next w:val="ResourceHeadnote"/>
     <w:uiPriority w:val="10"/>
     <w:qFormat/>
+    <w:pPr>
+      <w:ind w:right="2880"/>
+    </w:pPr>
   </w:style>
   <w:style w:type="paragraph" w:customStyle="1" w:styleId="ResourceLink">
     <w:name w:val="Resource Link"/>
@@ -2343,7 +2377,10 @@
     <w:qFormat/>
     <w:uiPriority w:val="10"/>
     <w:pPr>
-      <w:spacing w:line="240" w:lineRule="auto"/>
+      <w:keepNext/>
+      <w:keepLines/>
+      <w:spacing w:line="240" w:after="240"/>
+      <w:ind w:right="2880"/>
     </w:pPr>
     <w:rPr>
       <w:color w:val="3E71D8"/>
@@ -2391,30 +2428,6 @@
       <w:spacing w:val="3"/>
     </w:rPr>
   </w:style>
-  <w:style w:type="paragraph" w:customStyle="1" w:styleId="EvenHeader">
-    <w:name w:val="Even Header"/>
-    <w:basedOn w:val="Header"/>
-    <w:qFormat/>
-    <w:pPr>
-      <w:framePr w:w="1080" w:h="720" w:hRule="exact" w:wrap="notBeside" w:vAnchor="page" w:hAnchor="page" w:xAlign="outside" w:y="361"/>
-      <w:widowControl w:val="0"/>
-      <w:pBdr>
-        <w:top w:val="single" w:sz="24" w:space="6" w:color="5A771D"/>
-      </w:pBdr>
-      <w:shd w:val="clear" w:color="auto" w:fill="5A771D"/>
-      <w:adjustRightInd w:val="0"/>
-      <w:snapToGrid w:val="0"/>
-      <w:ind w:left="-360"/>
-    </w:pPr>
-    <w:rPr>
-      <w:b/>
-      <w:color w:val="E0EBFF"/>
-      <w:spacing w:val="-5"/>
-      <w:kern w:val="13"/>
-      <w:position w:val="-24"/>
-      <w:sz w:val="16"/>
-    </w:rPr>
-  </w:style>
   <w:style w:type="paragraph" w:customStyle="1" w:styleId="HeaderPageNumber">
     <w:name w:val="Header: PageNumber"/>
     <w:basedOn w:val="Header"/>
@@ -2424,7 +2437,7 @@
       <w:framePr w:w="1440" w:h="360" w:wrap="around" w:xAlign="outside" w:anchorLock="1"/>
       <w:widowControl w:val="0"/>
       <w:pBdr>
-        <w:bottom w:val="single" w:sz="18" w:space="1" w:color="5A771D"/>
+        <w:bottom w:val="single" w:sz="18" w:space="1" w:color="1B418C"/>
       </w:pBdr>
       <w:adjustRightInd w:val="0"/>
       <w:snapToGrid w:val="0"/>
@@ -2474,6 +2487,22 @@
     </w:pPr>
   </w:style>
   <!-- Misc formatting/layout -->
+  <w:style w:type="paragraph" w:customStyle="1" w:styleId="FrontMatterEnd">
+    <w:name w:val="Front Matter End"/>
+    <w:uiPriority w:val="15"/>
+    <w:pPr>
+      <w:widowControl w:val="0"/>
+      <w:adjustRightInd w:val="0"/>
+      <w:snapToGrid w:val="0"/>
+      <w:framePr w:wrap="notBeside" w:w="9000" w:vAnchor="text" w:hAnchor="text" w:xAlign="center"/>
+      <w:spacing w:before="0"/>
+      <w:jc w:val="center"/>
+    </w:pPr>
+    <w:rPr>
+      <w:sz w:val="1"/>
+      <w:szCs w:val="1"/>
+    </w:rPr>
+  </w:style>
   <w:style w:type="paragraph" w:customStyle="1" w:styleId="HeadSeparator">
     <w:name w:val="Head Separator"/>
     <w:uiPriority w:val="15"/>
@@ -2481,6 +2510,72 @@
       <w:widowControl w:val="0"/>
       <w:adjustRightInd w:val="0"/>
       <w:snapToGrid w:val="0"/>
+      <w:framePr w:wrap="notBeside" w:w="9000" w:vAnchor="text" w:hAnchor="text" w:xAlign="center"/>
+      <w:spacing w:before="0"/>
+      <w:spacing w:before="480"/>
+      <w:jc w:val="center"/>
+    </w:pPr>
+    <w:rPr>
+      <w:sz w:val="1"/>
+      <w:szCs w:val="1"/>
+    </w:rPr>
+  </w:style>
+  <w:style w:type="paragraph" w:customStyle="1" w:styleId="HeadFieldSeparator">
+    <w:name w:val="Head Field Separator"/>
+    <w:uiPriority w:val="15"/>
+    <w:pPr>
+      <w:widowControl w:val="0"/>
+      <w:adjustRightInd w:val="0"/>
+      <w:snapToGrid w:val="0"/>
+      <w:framePr w:wrap="notBeside" w:w="9000" w:h="20" w:vAnchor="text" w:hAnchor="page" w:xAlign="center"/>
+      <w:spacing w:before="0"/>
+      <w:jc w:val="center"/>
+    </w:pPr>
+    <w:rPr>
+      <w:sz w:val="1"/>
+      <w:szCs w:val="1"/>
+    </w:rPr>
+  </w:style>
+  <w:style w:type="paragraph" w:customStyle="1" w:styleId="HeadEnd">
+    <w:name w:val="Head End"/>
+    <w:uiPriority w:val="15"/>
+    <w:pPr>
+      <w:widowControl w:val="0"/>
+      <w:adjustRightInd w:val="0"/>
+      <w:snapToGrid w:val="0"/>
+      <w:framePr w:wrap="notBeside" w:w="9000" w:vAnchor="text" w:hAnchor="page" w:xAlign="center"/>
+      <w:spacing w:before="0"/>
+      <w:jc w:val="center"/>
+    </w:pPr>
+    <w:rPr>
+      <w:sz w:val="1"/>
+      <w:szCs w:val="1"/>
+    </w:rPr>
+  </w:style>
+  <w:style w:type="paragraph" w:customStyle="1" w:styleId="NodeStart">
+    <w:name w:val="Node Start"/>
+    <w:uiPriority w:val="15"/>
+    <w:pPr>
+      <w:widowControl w:val="0"/>
+      <w:adjustRightInd w:val="0"/>
+      <w:snapToGrid w:val="0"/>
+      <w:spacing w:before="0"/>
+      <w:jc w:val="center"/>
+    </w:pPr>
+    <w:rPr>
+      <w:sz w:val="1"/>
+      <w:szCs w:val="1"/>
+    </w:rPr>
+  </w:style>
+  <w:style w:type="paragraph" w:customStyle="1" w:styleId="NodeEnd">
+    <w:name w:val="Node End"/>
+    <w:uiPriority w:val="15"/>
+    <w:pPr>
+      <w:widowControl w:val="0"/>
+      <w:adjustRightInd w:val="0"/>
+      <w:snapToGrid w:val="0"/>
+      <w:spacing w:before="0"/>
+      <w:jc w:val="center"/>
     </w:pPr>
     <w:rPr>
       <w:sz w:val="1"/>

</xml_diff>

<commit_message>
styles updated, resource header text now always shows
</commit_message>
<xml_diff>
--- a/assets/export/docx/7x10/reference.docx
+++ b/assets/export/docx/7x10/reference.docx
@@ -1254,10 +1254,16 @@
     <w:semiHidden/>
     <w:unhideWhenUsed/>
     <w:uiPriority w:val="99"/>
-    <w:rPr>
-      <w:rFonts w:ascii="Century Gothic" w:hAnsi="Century Gothic"/>
-      <w:sz w:val="24"/>
-      <w:szCs w:val="24"/>
+    <w:pPr>
+      <w:spacing w:before="160" w:line="276" w:lineRule="auto"/>
+    </w:pPr>
+    <w:rPr>
+      <w:bCs/>
+      <w:iCs/>
+      <w:color w:val="000000" w:themeColor="text1"/>
+      <w:spacing w:val="5"/>
+      <w:sz w:val="16"/>
+      <w:szCs w:val="14"/>
     </w:rPr>
   </w:style>
   <w:style w:type="paragraph" w:styleId="BodyText">
@@ -2029,7 +2035,6 @@
     <w:semiHidden/>
     <w:unhideWhenUsed/>
     <w:pPr>
-      <w:keepNext/>
       <w:keepLines/>
       <w:spacing w:before="300" w:after="300"/>
     </w:pPr>
@@ -2223,33 +2228,37 @@
       <w:ind w:right="0" w:left="0"/>
     </w:pPr>
     <w:rPr>
-      <w:sz w:val="48"/>
       <w:spacing w:val="-12"/>
       <w:color w:val="D96955"/>
+      <w:sz w:val="72"/>
+      <w:szCs w:val="72"/>
     </w:rPr>
   </w:style>
   <w:style w:type="paragraph" w:customStyle="1" w:styleId="ChapterTitle">
     <w:name w:val="Chapter Title"/>
-    <w:basedOn w:val="HStruct03Title"/>
+    <w:basedOn w:val="HStruct02Title"/>
     <w:next w:val="ChapterSubtitle"/>
     <w:uiPriority w:val="11"/>
     <w:qFormat/>
     <w:pPr>
       <w:keepNext/>
       <w:keepLines/>
-      <w:ind w:right="2880"/>
-    </w:pPr>
+      <w:ind w:right="2160"/>
+    </w:pPr>
+    <w:rPr>
+      <w:spacing w:val="-5"/>
+    </w:rPr>
   </w:style>
   <w:style w:type="paragraph" w:customStyle="1" w:styleId="ChapterSubtitle">
     <w:name w:val="Chapter Subtitle"/>
-    <w:basedOn w:val="HStruct03Subtitle"/>
+    <w:basedOn w:val="HStruct02Subtitle"/>
     <w:next w:val="ChapterHeadnote"/>
     <w:uiPriority w:val="11"/>
     <w:qFormat/>
     <w:pPr>
       <w:keepNext/>
       <w:keepLines/>
-      <w:ind w:right="2880"/>
+      <w:ind w:right="2160"/>
     </w:pPr>
   </w:style>
   <w:style w:type="paragraph" w:customStyle="1" w:styleId="ChapterHeadnote">
@@ -2259,7 +2268,7 @@
     <w:uiPriority w:val="11"/>
     <w:qFormat/>
     <w:pPr>
-      <w:ind w:right="2880"/>
+      <w:ind w:right="2160"/>
     </w:pPr>
   </w:style>
   <!-- Section Head -->
@@ -2289,7 +2298,7 @@
     <w:pPr>
       <w:keepNext/>
       <w:keepLines/>
-      <w:ind w:right="2880"/>
+      <w:ind w:right="2160"/>
     </w:pPr>
   </w:style>
   <w:style w:type="paragraph" w:customStyle="1" w:styleId="SectionSubtitle">
@@ -2301,7 +2310,7 @@
     <w:pPr>
       <w:keepNext/>
       <w:keepLines/>
-      <w:ind w:right="2880"/>
+      <w:ind w:right="2160"/>
     </w:pPr>
   </w:style>
   <w:style w:type="paragraph" w:customStyle="1" w:styleId="SectionHeadnote">
@@ -2311,7 +2320,7 @@
     <w:qFormat/>
     <w:uiPriority w:val="11"/>
     <w:pPr>
-      <w:ind w:right="2880"/>
+      <w:ind w:right="2160"/>
     </w:pPr>
   </w:style>
   <!-- Resource Head -->
@@ -2344,7 +2353,7 @@
     <w:pPr>
       <w:keepNext/>
       <w:keepLines/>
-      <w:ind w:right="2880"/>
+      <w:ind w:right="2160"/>
       <w:spacing w:before="480"/>
     </w:pPr>
   </w:style>
@@ -2357,7 +2366,7 @@
     <w:pPr>
       <w:keepNext/>
       <w:keepLines/>
-      <w:ind w:right="2880"/>
+      <w:ind w:right="2160"/>
     </w:pPr>
   </w:style>
   <w:style w:type="paragraph" w:customStyle="1" w:styleId="ResourceHeadnote">
@@ -2367,7 +2376,7 @@
     <w:uiPriority w:val="10"/>
     <w:qFormat/>
     <w:pPr>
-      <w:ind w:right="2880"/>
+      <w:ind w:right="2160"/>
     </w:pPr>
   </w:style>
   <w:style w:type="paragraph" w:customStyle="1" w:styleId="ResourceLink">
@@ -2511,8 +2520,22 @@
       <w:adjustRightInd w:val="0"/>
       <w:snapToGrid w:val="0"/>
       <w:framePr w:wrap="notBeside" w:w="9000" w:vAnchor="text" w:hAnchor="text" w:xAlign="center"/>
-      <w:spacing w:before="0"/>
-      <w:spacing w:before="480"/>
+      <w:spacing w:before="240"/>
+      <w:jc w:val="center"/>
+    </w:pPr>
+    <w:rPr>
+      <w:sz w:val="1"/>
+      <w:szCs w:val="1"/>
+    </w:rPr>
+  </w:style>
+  <w:style w:type="paragraph" w:customStyle="1" w:styleId="ChapterSpacer">
+    <w:name w:val="Chapter Spacer"/>
+    <w:uiPriority w:val="15"/>
+    <w:pPr>
+      <w:widowControl w:val="0"/>
+      <w:adjustRightInd w:val="0"/>
+      <w:snapToGrid w:val="0"/>
+      <w:spacing w:before="2160"/>
       <w:jc w:val="center"/>
     </w:pPr>
     <w:rPr>

</xml_diff>